<commit_message>
adding the process configuration for open loop and commenting
</commit_message>
<xml_diff>
--- a/Literature_study.docx
+++ b/Literature_study.docx
@@ -2879,13 +2879,7 @@
                 <w:rPr>
                   <w:rFonts w:ascii="Cambria Math" w:hAnsi="Cambria Math"/>
                 </w:rPr>
-                <m:t>t</m:t>
-              </m:r>
-              <m:r>
-                <w:rPr>
-                  <w:rFonts w:ascii="Cambria Math" w:hAnsi="Cambria Math"/>
-                </w:rPr>
-                <m:t>-1</m:t>
+                <m:t>t-1</m:t>
               </m:r>
             </m:e>
           </m:d>
@@ -2960,19 +2954,7 @@
             <w:rPr>
               <w:rFonts w:ascii="Cambria Math" w:hAnsi="Cambria Math"/>
             </w:rPr>
-            <m:t>(t)</m:t>
-          </m:r>
-          <m:r>
-            <w:rPr>
-              <w:rFonts w:ascii="Cambria Math" w:hAnsi="Cambria Math"/>
-            </w:rPr>
-            <m:t>=</m:t>
-          </m:r>
-          <m:r>
-            <w:rPr>
-              <w:rFonts w:ascii="Cambria Math" w:hAnsi="Cambria Math"/>
-            </w:rPr>
-            <m:t>P(t)</m:t>
+            <m:t>(t)=P(t)</m:t>
           </m:r>
           <m:d>
             <m:dPr>
@@ -3084,19 +3066,7 @@
                 <w:rPr>
                   <w:rFonts w:ascii="Cambria Math" w:hAnsi="Cambria Math"/>
                 </w:rPr>
-                <m:t>(t)</m:t>
-              </m:r>
-              <m:r>
-                <w:rPr>
-                  <w:rFonts w:ascii="Cambria Math" w:hAnsi="Cambria Math"/>
-                </w:rPr>
-                <m:t>y</m:t>
-              </m:r>
-              <m:r>
-                <w:rPr>
-                  <w:rFonts w:ascii="Cambria Math" w:hAnsi="Cambria Math"/>
-                </w:rPr>
-                <m:t>(t)</m:t>
+                <m:t>(t)y(t)</m:t>
               </m:r>
             </m:e>
           </m:d>
@@ -3133,13 +3103,7 @@
             <w:rPr>
               <w:rFonts w:ascii="Cambria Math" w:hAnsi="Cambria Math"/>
             </w:rPr>
-            <m:t>(t)</m:t>
-          </m:r>
-          <m:r>
-            <w:rPr>
-              <w:rFonts w:ascii="Cambria Math" w:hAnsi="Cambria Math"/>
-            </w:rPr>
-            <m:t>=P</m:t>
+            <m:t>(t)=P</m:t>
           </m:r>
           <m:d>
             <m:dPr>
@@ -3241,13 +3205,7 @@
                 <w:rPr>
                   <w:rFonts w:ascii="Cambria Math" w:hAnsi="Cambria Math"/>
                 </w:rPr>
-                <m:t>t</m:t>
-              </m:r>
-              <m:r>
-                <w:rPr>
-                  <w:rFonts w:ascii="Cambria Math" w:hAnsi="Cambria Math"/>
-                </w:rPr>
-                <m:t>-1</m:t>
+                <m:t>t-1</m:t>
               </m:r>
             </m:e>
           </m:d>
@@ -3287,25 +3245,7 @@
             <w:rPr>
               <w:rFonts w:ascii="Cambria Math" w:hAnsi="Cambria Math"/>
             </w:rPr>
-            <m:t>(t)</m:t>
-          </m:r>
-          <m:r>
-            <w:rPr>
-              <w:rFonts w:ascii="Cambria Math" w:hAnsi="Cambria Math"/>
-            </w:rPr>
-            <m:t>y</m:t>
-          </m:r>
-          <m:r>
-            <w:rPr>
-              <w:rFonts w:ascii="Cambria Math" w:hAnsi="Cambria Math"/>
-            </w:rPr>
-            <m:t>(t)</m:t>
-          </m:r>
-          <m:r>
-            <w:rPr>
-              <w:rFonts w:ascii="Cambria Math" w:hAnsi="Cambria Math"/>
-            </w:rPr>
-            <m:t>]</m:t>
+            <m:t>(t)y(t)]</m:t>
           </m:r>
         </m:oMath>
       </m:oMathPara>
@@ -3392,13 +3332,7 @@
                 <w:rPr>
                   <w:rFonts w:ascii="Cambria Math" w:hAnsi="Cambria Math"/>
                 </w:rPr>
-                <m:t>t</m:t>
-              </m:r>
-              <m:r>
-                <w:rPr>
-                  <w:rFonts w:ascii="Cambria Math" w:hAnsi="Cambria Math"/>
-                </w:rPr>
-                <m:t>-1</m:t>
+                <m:t>t-1</m:t>
               </m:r>
             </m:e>
           </m:d>
@@ -3406,19 +3340,7 @@
             <w:rPr>
               <w:rFonts w:ascii="Cambria Math" w:hAnsi="Cambria Math"/>
             </w:rPr>
-            <m:t>+</m:t>
-          </m:r>
-          <m:r>
-            <w:rPr>
-              <w:rFonts w:ascii="Cambria Math" w:hAnsi="Cambria Math"/>
-            </w:rPr>
-            <m:t xml:space="preserve"> </m:t>
-          </m:r>
-          <m:r>
-            <w:rPr>
-              <w:rFonts w:ascii="Cambria Math" w:hAnsi="Cambria Math"/>
-            </w:rPr>
-            <m:t>P(t)</m:t>
+            <m:t>+ P(t)</m:t>
           </m:r>
           <m:sSup>
             <m:sSupPr>
@@ -3450,13 +3372,7 @@
             <w:rPr>
               <w:rFonts w:ascii="Cambria Math" w:hAnsi="Cambria Math"/>
             </w:rPr>
-            <m:t>(t)</m:t>
-          </m:r>
-          <m:r>
-            <w:rPr>
-              <w:rFonts w:ascii="Cambria Math" w:hAnsi="Cambria Math"/>
-            </w:rPr>
-            <m:t>[y</m:t>
+            <m:t>(t)[y</m:t>
           </m:r>
           <m:d>
             <m:dPr>
@@ -3480,13 +3396,7 @@
             <w:rPr>
               <w:rFonts w:ascii="Cambria Math" w:hAnsi="Cambria Math"/>
             </w:rPr>
-            <m:t>-</m:t>
-          </m:r>
-          <m:r>
-            <w:rPr>
-              <w:rFonts w:ascii="Cambria Math" w:hAnsi="Cambria Math"/>
-            </w:rPr>
-            <m:t>φ(t)</m:t>
+            <m:t>-φ(t)</m:t>
           </m:r>
           <m:acc>
             <m:accPr>
@@ -3668,13 +3578,7 @@
                 <w:rPr>
                   <w:rFonts w:ascii="Cambria Math" w:hAnsi="Cambria Math"/>
                 </w:rPr>
-                <m:t>(t)φ(t)</m:t>
-              </m:r>
-              <m:r>
-                <w:rPr>
-                  <w:rFonts w:ascii="Cambria Math" w:hAnsi="Cambria Math"/>
-                </w:rPr>
-                <m:t>P(t-1)</m:t>
+                <m:t>(t)φ(t)P(t-1)</m:t>
               </m:r>
               <m:sSup>
                 <m:sSupPr>
@@ -3720,13 +3624,7 @@
                 <w:rPr>
                   <w:rFonts w:ascii="Cambria Math" w:hAnsi="Cambria Math"/>
                 </w:rPr>
-                <m:t>φ(t)</m:t>
-              </m:r>
-              <m:r>
-                <w:rPr>
-                  <w:rFonts w:ascii="Cambria Math" w:hAnsi="Cambria Math"/>
-                </w:rPr>
-                <m:t>P(t-1)</m:t>
+                <m:t>φ(t)P(t-1)</m:t>
               </m:r>
               <m:sSup>
                 <m:sSupPr>
@@ -3866,13 +3764,7 @@
                 <w:rPr>
                   <w:rFonts w:ascii="Cambria Math" w:hAnsi="Cambria Math"/>
                 </w:rPr>
-                <m:t>t</m:t>
-              </m:r>
-              <m:r>
-                <w:rPr>
-                  <w:rFonts w:ascii="Cambria Math" w:hAnsi="Cambria Math"/>
-                </w:rPr>
-                <m:t>-1</m:t>
+                <m:t>t-1</m:t>
               </m:r>
             </m:e>
           </m:d>
@@ -4030,13 +3922,7 @@
             <w:rPr>
               <w:rFonts w:ascii="Cambria Math" w:hAnsi="Cambria Math"/>
             </w:rPr>
-            <m:t xml:space="preserve"> </m:t>
-          </m:r>
-          <m:r>
-            <w:rPr>
-              <w:rFonts w:ascii="Cambria Math" w:hAnsi="Cambria Math"/>
-            </w:rPr>
-            <m:t>φ(t)</m:t>
+            <m:t xml:space="preserve"> φ(t)</m:t>
           </m:r>
           <m:acc>
             <m:accPr>
@@ -4160,16 +4046,2248 @@
         <w:rPr>
           <w:rFonts w:eastAsiaTheme="minorEastAsia"/>
         </w:rPr>
-        <w:t xml:space="preserve">The process used in this paper has a white noise with a noise-to-signal ratio of &lt; 0.1, this should be fine as the maximum signal-to-noise ratio is 0.2 according to the literature. The system is a 2x2 multivariable system which is relatively low. Different noise levels will be investigated also to </w:t>
+        <w:t xml:space="preserve">The process used in this paper has a white noise with a noise-to-signal ratio of &lt; 0.1, this should be fine as the maximum signal-to-noise ratio is 0.2 according to the literature. The system is a 2x2 multivariable system which is relatively </w:t>
+      </w:r>
+      <w:r>
+        <w:rPr>
+          <w:rFonts w:eastAsiaTheme="minorEastAsia"/>
+        </w:rPr>
+        <w:t xml:space="preserve">a </w:t>
+      </w:r>
+      <w:r>
+        <w:rPr>
+          <w:rFonts w:eastAsiaTheme="minorEastAsia"/>
+        </w:rPr>
+        <w:t>low</w:t>
+      </w:r>
+      <w:r>
+        <w:rPr>
+          <w:rFonts w:eastAsiaTheme="minorEastAsia"/>
+        </w:rPr>
+        <w:t>-order system</w:t>
+      </w:r>
+      <w:r>
+        <w:rPr>
+          <w:rFonts w:eastAsiaTheme="minorEastAsia"/>
+        </w:rPr>
+        <w:t xml:space="preserve">. Different noise levels will be investigated also to </w:t>
       </w:r>
       <w:r>
         <w:rPr>
           <w:rFonts w:eastAsiaTheme="minorEastAsia"/>
         </w:rPr>
         <w:t>determine the noise-to-signal ratio at which the least-square method breaks down.</w:t>
+      </w:r>
+    </w:p>
+    <w:p>
+      <w:pPr>
+        <w:rPr>
+          <w:rFonts w:eastAsiaTheme="minorEastAsia"/>
+        </w:rPr>
+      </w:pPr>
+      <w:r>
+        <w:rPr>
+          <w:rFonts w:eastAsiaTheme="minorEastAsia"/>
+        </w:rPr>
+        <w:t>The system to be investigated is prese</w:t>
+      </w:r>
+      <w:r>
+        <w:rPr>
+          <w:rFonts w:eastAsiaTheme="minorEastAsia"/>
+        </w:rPr>
+        <w:t>nted in the configuration below, the controller will be implemented later in this paper.</w:t>
+      </w:r>
+    </w:p>
+    <w:p>
+      <w:pPr>
+        <w:rPr>
+          <w:rFonts w:eastAsiaTheme="minorEastAsia"/>
+        </w:rPr>
+      </w:pPr>
+    </w:p>
+    <w:p>
+      <w:pPr>
+        <w:rPr>
+          <w:rFonts w:eastAsiaTheme="minorEastAsia"/>
+        </w:rPr>
+      </w:pPr>
+      <w:r>
+        <w:rPr>
+          <w:rFonts w:eastAsiaTheme="minorEastAsia"/>
+          <w:noProof/>
+          <w:lang w:val="en-ZA" w:eastAsia="en-ZA"/>
+        </w:rPr>
+        <w:lastRenderedPageBreak/>
+        <w:drawing>
+          <wp:inline distT="0" distB="0" distL="0" distR="0">
+            <wp:extent cx="5943600" cy="3237648"/>
+            <wp:effectExtent l="0" t="0" r="0" b="1270"/>
+            <wp:docPr id="3" name="Picture 3" descr="C:\Users\User\Pictures\mimo.png"/>
+            <wp:cNvGraphicFramePr>
+              <a:graphicFrameLocks xmlns:a="http://schemas.openxmlformats.org/drawingml/2006/main" noChangeAspect="1"/>
+            </wp:cNvGraphicFramePr>
+            <a:graphic xmlns:a="http://schemas.openxmlformats.org/drawingml/2006/main">
+              <a:graphicData uri="http://schemas.openxmlformats.org/drawingml/2006/picture">
+                <pic:pic xmlns:pic="http://schemas.openxmlformats.org/drawingml/2006/picture">
+                  <pic:nvPicPr>
+                    <pic:cNvPr id="0" name="Picture 1" descr="C:\Users\User\Pictures\mimo.png"/>
+                    <pic:cNvPicPr>
+                      <a:picLocks noChangeAspect="1" noChangeArrowheads="1"/>
+                    </pic:cNvPicPr>
+                  </pic:nvPicPr>
+                  <pic:blipFill>
+                    <a:blip r:embed="rId7">
+                      <a:extLst>
+                        <a:ext uri="{28A0092B-C50C-407E-A947-70E740481C1C}">
+                          <a14:useLocalDpi xmlns:a14="http://schemas.microsoft.com/office/drawing/2010/main" val="0"/>
+                        </a:ext>
+                      </a:extLst>
+                    </a:blip>
+                    <a:srcRect/>
+                    <a:stretch>
+                      <a:fillRect/>
+                    </a:stretch>
+                  </pic:blipFill>
+                  <pic:spPr bwMode="auto">
+                    <a:xfrm>
+                      <a:off x="0" y="0"/>
+                      <a:ext cx="5943600" cy="3237648"/>
+                    </a:xfrm>
+                    <a:prstGeom prst="rect">
+                      <a:avLst/>
+                    </a:prstGeom>
+                    <a:noFill/>
+                    <a:ln>
+                      <a:noFill/>
+                    </a:ln>
+                  </pic:spPr>
+                </pic:pic>
+              </a:graphicData>
+            </a:graphic>
+          </wp:inline>
+        </w:drawing>
+      </w:r>
+    </w:p>
+    <w:p>
+      <w:r>
+        <w:t>T</w:t>
+      </w:r>
+      <w:r>
+        <w:t>he figure above</w:t>
+      </w:r>
+      <w:r>
+        <w:t xml:space="preserve"> represent the real process</w:t>
+      </w:r>
+      <w:r>
+        <w:t xml:space="preserve">, </w:t>
+      </w:r>
+      <w:proofErr w:type="spellStart"/>
+      <w:r>
+        <w:t>U</w:t>
+      </w:r>
+      <w:r>
+        <w:rPr>
+          <w:vertAlign w:val="subscript"/>
+        </w:rPr>
+        <w:t>i</w:t>
+      </w:r>
+      <w:proofErr w:type="spellEnd"/>
+      <w:r>
+        <w:t xml:space="preserve"> is the input,</w:t>
+      </w:r>
+      <w:r>
+        <w:t xml:space="preserve"> Y</w:t>
+      </w:r>
+      <w:r>
+        <w:rPr>
+          <w:vertAlign w:val="subscript"/>
+        </w:rPr>
+        <w:t>i</w:t>
+      </w:r>
+      <w:r>
+        <w:t xml:space="preserve"> is the output</w:t>
+      </w:r>
+      <w:r>
+        <w:t xml:space="preserve"> and e is noise</w:t>
+      </w:r>
+      <w:r>
+        <w:t xml:space="preserve">. For simplicity, this system will be interpreted as a combination of two MISO systems where all the transfer functions, </w:t>
+      </w:r>
+      <w:proofErr w:type="spellStart"/>
+      <w:proofErr w:type="gramStart"/>
+      <w:r>
+        <w:t>G</w:t>
+      </w:r>
+      <w:r>
+        <w:rPr>
+          <w:vertAlign w:val="subscript"/>
+        </w:rPr>
+        <w:t>i</w:t>
+      </w:r>
+      <w:proofErr w:type="spellEnd"/>
+      <w:r>
+        <w:t>(</w:t>
+      </w:r>
+      <w:proofErr w:type="gramEnd"/>
+      <w:r>
+        <w:t>z</w:t>
+      </w:r>
+      <w:r>
+        <w:rPr>
+          <w:vertAlign w:val="superscript"/>
+        </w:rPr>
+        <w:t>-1</w:t>
+      </w:r>
+      <w:r>
+        <w:t>),  are first-order.</w:t>
+      </w:r>
+      <w:r>
+        <w:t xml:space="preserve"> This system can be mathematically modeled as </w:t>
+      </w:r>
+    </w:p>
+    <w:p>
+      <w:pPr>
+        <w:rPr>
+          <w:rFonts w:eastAsiaTheme="minorEastAsia"/>
+        </w:rPr>
+      </w:pPr>
+      <m:oMathPara>
+        <m:oMath>
+          <m:sSub>
+            <m:sSubPr>
+              <m:ctrlPr>
+                <w:rPr>
+                  <w:rFonts w:ascii="Cambria Math" w:hAnsi="Cambria Math"/>
+                  <w:i/>
+                </w:rPr>
+              </m:ctrlPr>
+            </m:sSubPr>
+            <m:e>
+              <m:r>
+                <w:rPr>
+                  <w:rFonts w:ascii="Cambria Math" w:hAnsi="Cambria Math"/>
+                </w:rPr>
+                <m:t>y</m:t>
+              </m:r>
+            </m:e>
+            <m:sub>
+              <m:r>
+                <w:rPr>
+                  <w:rFonts w:ascii="Cambria Math" w:hAnsi="Cambria Math"/>
+                </w:rPr>
+                <m:t>1</m:t>
+              </m:r>
+            </m:sub>
+          </m:sSub>
+          <m:r>
+            <w:rPr>
+              <w:rFonts w:ascii="Cambria Math" w:hAnsi="Cambria Math"/>
+            </w:rPr>
+            <m:t>=</m:t>
+          </m:r>
+          <m:sSub>
+            <m:sSubPr>
+              <m:ctrlPr>
+                <w:rPr>
+                  <w:rFonts w:ascii="Cambria Math" w:hAnsi="Cambria Math"/>
+                  <w:i/>
+                </w:rPr>
+              </m:ctrlPr>
+            </m:sSubPr>
+            <m:e>
+              <m:r>
+                <w:rPr>
+                  <w:rFonts w:ascii="Cambria Math" w:hAnsi="Cambria Math"/>
+                </w:rPr>
+                <m:t>G</m:t>
+              </m:r>
+            </m:e>
+            <m:sub>
+              <m:r>
+                <w:rPr>
+                  <w:rFonts w:ascii="Cambria Math" w:hAnsi="Cambria Math"/>
+                </w:rPr>
+                <m:t>1</m:t>
+              </m:r>
+            </m:sub>
+          </m:sSub>
+          <m:d>
+            <m:dPr>
+              <m:ctrlPr>
+                <w:rPr>
+                  <w:rFonts w:ascii="Cambria Math" w:hAnsi="Cambria Math"/>
+                  <w:i/>
+                </w:rPr>
+              </m:ctrlPr>
+            </m:dPr>
+            <m:e>
+              <m:sSup>
+                <m:sSupPr>
+                  <m:ctrlPr>
+                    <w:rPr>
+                      <w:rFonts w:ascii="Cambria Math" w:hAnsi="Cambria Math"/>
+                      <w:i/>
+                    </w:rPr>
+                  </m:ctrlPr>
+                </m:sSupPr>
+                <m:e>
+                  <m:r>
+                    <w:rPr>
+                      <w:rFonts w:ascii="Cambria Math" w:hAnsi="Cambria Math"/>
+                    </w:rPr>
+                    <m:t>z</m:t>
+                  </m:r>
+                </m:e>
+                <m:sup>
+                  <m:r>
+                    <w:rPr>
+                      <w:rFonts w:ascii="Cambria Math" w:hAnsi="Cambria Math"/>
+                    </w:rPr>
+                    <m:t>-1</m:t>
+                  </m:r>
+                </m:sup>
+              </m:sSup>
+            </m:e>
+          </m:d>
+          <m:sSub>
+            <m:sSubPr>
+              <m:ctrlPr>
+                <w:rPr>
+                  <w:rFonts w:ascii="Cambria Math" w:hAnsi="Cambria Math"/>
+                  <w:i/>
+                </w:rPr>
+              </m:ctrlPr>
+            </m:sSubPr>
+            <m:e>
+              <m:r>
+                <w:rPr>
+                  <w:rFonts w:ascii="Cambria Math" w:hAnsi="Cambria Math"/>
+                </w:rPr>
+                <m:t>U</m:t>
+              </m:r>
+            </m:e>
+            <m:sub>
+              <m:r>
+                <w:rPr>
+                  <w:rFonts w:ascii="Cambria Math" w:hAnsi="Cambria Math"/>
+                </w:rPr>
+                <m:t>1</m:t>
+              </m:r>
+            </m:sub>
+          </m:sSub>
+          <m:r>
+            <w:rPr>
+              <w:rFonts w:ascii="Cambria Math" w:hAnsi="Cambria Math"/>
+            </w:rPr>
+            <m:t>+</m:t>
+          </m:r>
+          <m:sSub>
+            <m:sSubPr>
+              <m:ctrlPr>
+                <w:rPr>
+                  <w:rFonts w:ascii="Cambria Math" w:hAnsi="Cambria Math"/>
+                  <w:i/>
+                </w:rPr>
+              </m:ctrlPr>
+            </m:sSubPr>
+            <m:e>
+              <m:r>
+                <w:rPr>
+                  <w:rFonts w:ascii="Cambria Math" w:hAnsi="Cambria Math"/>
+                </w:rPr>
+                <m:t>G</m:t>
+              </m:r>
+            </m:e>
+            <m:sub>
+              <m:r>
+                <w:rPr>
+                  <w:rFonts w:ascii="Cambria Math" w:hAnsi="Cambria Math"/>
+                </w:rPr>
+                <m:t>3</m:t>
+              </m:r>
+            </m:sub>
+          </m:sSub>
+          <m:d>
+            <m:dPr>
+              <m:ctrlPr>
+                <w:rPr>
+                  <w:rFonts w:ascii="Cambria Math" w:hAnsi="Cambria Math"/>
+                  <w:i/>
+                </w:rPr>
+              </m:ctrlPr>
+            </m:dPr>
+            <m:e>
+              <m:sSup>
+                <m:sSupPr>
+                  <m:ctrlPr>
+                    <w:rPr>
+                      <w:rFonts w:ascii="Cambria Math" w:hAnsi="Cambria Math"/>
+                      <w:i/>
+                    </w:rPr>
+                  </m:ctrlPr>
+                </m:sSupPr>
+                <m:e>
+                  <m:r>
+                    <w:rPr>
+                      <w:rFonts w:ascii="Cambria Math" w:hAnsi="Cambria Math"/>
+                    </w:rPr>
+                    <m:t>z</m:t>
+                  </m:r>
+                </m:e>
+                <m:sup>
+                  <m:r>
+                    <w:rPr>
+                      <w:rFonts w:ascii="Cambria Math" w:hAnsi="Cambria Math"/>
+                    </w:rPr>
+                    <m:t>-1</m:t>
+                  </m:r>
+                </m:sup>
+              </m:sSup>
+            </m:e>
+          </m:d>
+          <m:sSub>
+            <m:sSubPr>
+              <m:ctrlPr>
+                <w:rPr>
+                  <w:rFonts w:ascii="Cambria Math" w:hAnsi="Cambria Math"/>
+                  <w:i/>
+                </w:rPr>
+              </m:ctrlPr>
+            </m:sSubPr>
+            <m:e>
+              <m:r>
+                <w:rPr>
+                  <w:rFonts w:ascii="Cambria Math" w:hAnsi="Cambria Math"/>
+                </w:rPr>
+                <m:t>U</m:t>
+              </m:r>
+            </m:e>
+            <m:sub>
+              <m:r>
+                <w:rPr>
+                  <w:rFonts w:ascii="Cambria Math" w:hAnsi="Cambria Math"/>
+                </w:rPr>
+                <m:t>2</m:t>
+              </m:r>
+            </m:sub>
+          </m:sSub>
+          <m:r>
+            <w:rPr>
+              <w:rFonts w:ascii="Cambria Math" w:hAnsi="Cambria Math"/>
+            </w:rPr>
+            <m:t>+e</m:t>
+          </m:r>
+        </m:oMath>
+      </m:oMathPara>
+    </w:p>
+    <w:p>
+      <w:pPr>
+        <w:rPr>
+          <w:rFonts w:eastAsiaTheme="minorEastAsia"/>
+        </w:rPr>
+      </w:pPr>
+      <m:oMathPara>
+        <m:oMath>
+          <m:sSub>
+            <m:sSubPr>
+              <m:ctrlPr>
+                <w:rPr>
+                  <w:rFonts w:ascii="Cambria Math" w:hAnsi="Cambria Math"/>
+                  <w:i/>
+                </w:rPr>
+              </m:ctrlPr>
+            </m:sSubPr>
+            <m:e>
+              <m:r>
+                <w:rPr>
+                  <w:rFonts w:ascii="Cambria Math" w:hAnsi="Cambria Math"/>
+                </w:rPr>
+                <m:t>y</m:t>
+              </m:r>
+            </m:e>
+            <m:sub>
+              <m:r>
+                <w:rPr>
+                  <w:rFonts w:ascii="Cambria Math" w:hAnsi="Cambria Math"/>
+                </w:rPr>
+                <m:t>2</m:t>
+              </m:r>
+            </m:sub>
+          </m:sSub>
+          <m:r>
+            <w:rPr>
+              <w:rFonts w:ascii="Cambria Math" w:hAnsi="Cambria Math"/>
+            </w:rPr>
+            <m:t>=</m:t>
+          </m:r>
+          <m:sSub>
+            <m:sSubPr>
+              <m:ctrlPr>
+                <w:rPr>
+                  <w:rFonts w:ascii="Cambria Math" w:hAnsi="Cambria Math"/>
+                  <w:i/>
+                </w:rPr>
+              </m:ctrlPr>
+            </m:sSubPr>
+            <m:e>
+              <m:r>
+                <w:rPr>
+                  <w:rFonts w:ascii="Cambria Math" w:hAnsi="Cambria Math"/>
+                </w:rPr>
+                <m:t>G</m:t>
+              </m:r>
+            </m:e>
+            <m:sub>
+              <m:r>
+                <w:rPr>
+                  <w:rFonts w:ascii="Cambria Math" w:hAnsi="Cambria Math"/>
+                </w:rPr>
+                <m:t>2</m:t>
+              </m:r>
+            </m:sub>
+          </m:sSub>
+          <m:d>
+            <m:dPr>
+              <m:ctrlPr>
+                <w:rPr>
+                  <w:rFonts w:ascii="Cambria Math" w:hAnsi="Cambria Math"/>
+                  <w:i/>
+                </w:rPr>
+              </m:ctrlPr>
+            </m:dPr>
+            <m:e>
+              <m:sSup>
+                <m:sSupPr>
+                  <m:ctrlPr>
+                    <w:rPr>
+                      <w:rFonts w:ascii="Cambria Math" w:hAnsi="Cambria Math"/>
+                      <w:i/>
+                    </w:rPr>
+                  </m:ctrlPr>
+                </m:sSupPr>
+                <m:e>
+                  <m:r>
+                    <w:rPr>
+                      <w:rFonts w:ascii="Cambria Math" w:hAnsi="Cambria Math"/>
+                    </w:rPr>
+                    <m:t>z</m:t>
+                  </m:r>
+                </m:e>
+                <m:sup>
+                  <m:r>
+                    <w:rPr>
+                      <w:rFonts w:ascii="Cambria Math" w:hAnsi="Cambria Math"/>
+                    </w:rPr>
+                    <m:t>-1</m:t>
+                  </m:r>
+                </m:sup>
+              </m:sSup>
+            </m:e>
+          </m:d>
+          <m:sSub>
+            <m:sSubPr>
+              <m:ctrlPr>
+                <w:rPr>
+                  <w:rFonts w:ascii="Cambria Math" w:hAnsi="Cambria Math"/>
+                  <w:i/>
+                </w:rPr>
+              </m:ctrlPr>
+            </m:sSubPr>
+            <m:e>
+              <m:r>
+                <w:rPr>
+                  <w:rFonts w:ascii="Cambria Math" w:hAnsi="Cambria Math"/>
+                </w:rPr>
+                <m:t>U</m:t>
+              </m:r>
+            </m:e>
+            <m:sub>
+              <m:r>
+                <w:rPr>
+                  <w:rFonts w:ascii="Cambria Math" w:hAnsi="Cambria Math"/>
+                </w:rPr>
+                <m:t>1</m:t>
+              </m:r>
+            </m:sub>
+          </m:sSub>
+          <m:r>
+            <w:rPr>
+              <w:rFonts w:ascii="Cambria Math" w:hAnsi="Cambria Math"/>
+            </w:rPr>
+            <m:t>+</m:t>
+          </m:r>
+          <m:sSub>
+            <m:sSubPr>
+              <m:ctrlPr>
+                <w:rPr>
+                  <w:rFonts w:ascii="Cambria Math" w:hAnsi="Cambria Math"/>
+                  <w:i/>
+                </w:rPr>
+              </m:ctrlPr>
+            </m:sSubPr>
+            <m:e>
+              <m:r>
+                <w:rPr>
+                  <w:rFonts w:ascii="Cambria Math" w:hAnsi="Cambria Math"/>
+                </w:rPr>
+                <m:t>G</m:t>
+              </m:r>
+            </m:e>
+            <m:sub>
+              <m:r>
+                <w:rPr>
+                  <w:rFonts w:ascii="Cambria Math" w:hAnsi="Cambria Math"/>
+                </w:rPr>
+                <m:t>4</m:t>
+              </m:r>
+            </m:sub>
+          </m:sSub>
+          <m:d>
+            <m:dPr>
+              <m:ctrlPr>
+                <w:rPr>
+                  <w:rFonts w:ascii="Cambria Math" w:hAnsi="Cambria Math"/>
+                  <w:i/>
+                </w:rPr>
+              </m:ctrlPr>
+            </m:dPr>
+            <m:e>
+              <m:sSup>
+                <m:sSupPr>
+                  <m:ctrlPr>
+                    <w:rPr>
+                      <w:rFonts w:ascii="Cambria Math" w:hAnsi="Cambria Math"/>
+                      <w:i/>
+                    </w:rPr>
+                  </m:ctrlPr>
+                </m:sSupPr>
+                <m:e>
+                  <m:r>
+                    <w:rPr>
+                      <w:rFonts w:ascii="Cambria Math" w:hAnsi="Cambria Math"/>
+                    </w:rPr>
+                    <m:t>z</m:t>
+                  </m:r>
+                </m:e>
+                <m:sup>
+                  <m:r>
+                    <w:rPr>
+                      <w:rFonts w:ascii="Cambria Math" w:hAnsi="Cambria Math"/>
+                    </w:rPr>
+                    <m:t>-1</m:t>
+                  </m:r>
+                </m:sup>
+              </m:sSup>
+            </m:e>
+          </m:d>
+          <m:sSub>
+            <m:sSubPr>
+              <m:ctrlPr>
+                <w:rPr>
+                  <w:rFonts w:ascii="Cambria Math" w:hAnsi="Cambria Math"/>
+                  <w:i/>
+                </w:rPr>
+              </m:ctrlPr>
+            </m:sSubPr>
+            <m:e>
+              <m:r>
+                <w:rPr>
+                  <w:rFonts w:ascii="Cambria Math" w:hAnsi="Cambria Math"/>
+                </w:rPr>
+                <m:t>U</m:t>
+              </m:r>
+            </m:e>
+            <m:sub>
+              <m:r>
+                <w:rPr>
+                  <w:rFonts w:ascii="Cambria Math" w:hAnsi="Cambria Math"/>
+                </w:rPr>
+                <m:t>2</m:t>
+              </m:r>
+            </m:sub>
+          </m:sSub>
+          <m:r>
+            <w:rPr>
+              <w:rFonts w:ascii="Cambria Math" w:hAnsi="Cambria Math"/>
+            </w:rPr>
+            <m:t>+e</m:t>
+          </m:r>
+        </m:oMath>
+      </m:oMathPara>
+    </w:p>
+    <w:p>
+      <w:pPr>
+        <w:rPr>
+          <w:rFonts w:eastAsiaTheme="minorEastAsia"/>
+        </w:rPr>
+      </w:pPr>
+      <w:r>
+        <w:rPr>
+          <w:rFonts w:eastAsiaTheme="minorEastAsia"/>
+        </w:rPr>
+        <w:t>In the matrix form, the above system above becomes</w:t>
+      </w:r>
+    </w:p>
+    <w:p>
+      <w:pPr>
+        <w:rPr>
+          <w:rFonts w:eastAsiaTheme="minorEastAsia"/>
+          <w:b/>
+        </w:rPr>
+      </w:pPr>
+      <m:oMathPara>
+        <m:oMath>
+          <m:r>
+            <m:rPr>
+              <m:sty m:val="bi"/>
+            </m:rPr>
+            <w:rPr>
+              <w:rFonts w:ascii="Cambria Math" w:hAnsi="Cambria Math"/>
+            </w:rPr>
+            <m:t>Y=GU+e</m:t>
+          </m:r>
+        </m:oMath>
+      </m:oMathPara>
+    </w:p>
+    <w:p>
+      <w:pPr>
+        <w:rPr>
+          <w:rFonts w:eastAsiaTheme="minorEastAsia"/>
+        </w:rPr>
+      </w:pPr>
+      <w:r>
+        <w:rPr>
+          <w:rFonts w:eastAsiaTheme="minorEastAsia"/>
+        </w:rPr>
+        <w:t>Where</w:t>
+      </w:r>
+    </w:p>
+    <w:p>
+      <w:pPr>
+        <w:rPr>
+          <w:rFonts w:eastAsiaTheme="minorEastAsia"/>
+        </w:rPr>
+      </w:pPr>
+      <w:r>
+        <w:rPr>
+          <w:rFonts w:eastAsiaTheme="minorEastAsia"/>
+        </w:rPr>
+        <w:t xml:space="preserve"> </w:t>
+      </w:r>
+      <m:oMath>
+        <m:r>
+          <m:rPr>
+            <m:sty m:val="bi"/>
+          </m:rPr>
+          <w:rPr>
+            <w:rFonts w:ascii="Cambria Math" w:eastAsiaTheme="minorEastAsia" w:hAnsi="Cambria Math"/>
+          </w:rPr>
+          <m:t>G=</m:t>
+        </m:r>
+        <m:d>
+          <m:dPr>
+            <m:begChr m:val="["/>
+            <m:endChr m:val="]"/>
+            <m:ctrlPr>
+              <w:rPr>
+                <w:rFonts w:ascii="Cambria Math" w:eastAsiaTheme="minorEastAsia" w:hAnsi="Cambria Math"/>
+                <w:i/>
+              </w:rPr>
+            </m:ctrlPr>
+          </m:dPr>
+          <m:e>
+            <m:m>
+              <m:mPr>
+                <m:mcs>
+                  <m:mc>
+                    <m:mcPr>
+                      <m:count m:val="2"/>
+                      <m:mcJc m:val="center"/>
+                    </m:mcPr>
+                  </m:mc>
+                </m:mcs>
+                <m:ctrlPr>
+                  <w:rPr>
+                    <w:rFonts w:ascii="Cambria Math" w:eastAsiaTheme="minorEastAsia" w:hAnsi="Cambria Math"/>
+                    <w:i/>
+                  </w:rPr>
+                </m:ctrlPr>
+              </m:mPr>
+              <m:mr>
+                <m:e>
+                  <m:sSub>
+                    <m:sSubPr>
+                      <m:ctrlPr>
+                        <w:rPr>
+                          <w:rFonts w:ascii="Cambria Math" w:eastAsiaTheme="minorEastAsia" w:hAnsi="Cambria Math"/>
+                          <w:i/>
+                        </w:rPr>
+                      </m:ctrlPr>
+                    </m:sSubPr>
+                    <m:e>
+                      <m:r>
+                        <w:rPr>
+                          <w:rFonts w:ascii="Cambria Math" w:eastAsiaTheme="minorEastAsia" w:hAnsi="Cambria Math"/>
+                        </w:rPr>
+                        <m:t>G</m:t>
+                      </m:r>
+                    </m:e>
+                    <m:sub>
+                      <m:r>
+                        <w:rPr>
+                          <w:rFonts w:ascii="Cambria Math" w:eastAsiaTheme="minorEastAsia" w:hAnsi="Cambria Math"/>
+                        </w:rPr>
+                        <m:t>1</m:t>
+                      </m:r>
+                    </m:sub>
+                  </m:sSub>
+                </m:e>
+                <m:e>
+                  <m:sSub>
+                    <m:sSubPr>
+                      <m:ctrlPr>
+                        <w:rPr>
+                          <w:rFonts w:ascii="Cambria Math" w:eastAsiaTheme="minorEastAsia" w:hAnsi="Cambria Math"/>
+                          <w:i/>
+                        </w:rPr>
+                      </m:ctrlPr>
+                    </m:sSubPr>
+                    <m:e>
+                      <m:r>
+                        <w:rPr>
+                          <w:rFonts w:ascii="Cambria Math" w:eastAsiaTheme="minorEastAsia" w:hAnsi="Cambria Math"/>
+                        </w:rPr>
+                        <m:t>G</m:t>
+                      </m:r>
+                    </m:e>
+                    <m:sub>
+                      <m:r>
+                        <w:rPr>
+                          <w:rFonts w:ascii="Cambria Math" w:eastAsiaTheme="minorEastAsia" w:hAnsi="Cambria Math"/>
+                        </w:rPr>
+                        <m:t>3</m:t>
+                      </m:r>
+                    </m:sub>
+                  </m:sSub>
+                </m:e>
+              </m:mr>
+              <m:mr>
+                <m:e>
+                  <m:sSub>
+                    <m:sSubPr>
+                      <m:ctrlPr>
+                        <w:rPr>
+                          <w:rFonts w:ascii="Cambria Math" w:eastAsiaTheme="minorEastAsia" w:hAnsi="Cambria Math"/>
+                          <w:i/>
+                        </w:rPr>
+                      </m:ctrlPr>
+                    </m:sSubPr>
+                    <m:e>
+                      <m:r>
+                        <w:rPr>
+                          <w:rFonts w:ascii="Cambria Math" w:eastAsiaTheme="minorEastAsia" w:hAnsi="Cambria Math"/>
+                        </w:rPr>
+                        <m:t>G</m:t>
+                      </m:r>
+                    </m:e>
+                    <m:sub>
+                      <m:r>
+                        <w:rPr>
+                          <w:rFonts w:ascii="Cambria Math" w:eastAsiaTheme="minorEastAsia" w:hAnsi="Cambria Math"/>
+                        </w:rPr>
+                        <m:t>2</m:t>
+                      </m:r>
+                    </m:sub>
+                  </m:sSub>
+                </m:e>
+                <m:e>
+                  <m:sSub>
+                    <m:sSubPr>
+                      <m:ctrlPr>
+                        <w:rPr>
+                          <w:rFonts w:ascii="Cambria Math" w:eastAsiaTheme="minorEastAsia" w:hAnsi="Cambria Math"/>
+                          <w:i/>
+                        </w:rPr>
+                      </m:ctrlPr>
+                    </m:sSubPr>
+                    <m:e>
+                      <m:r>
+                        <w:rPr>
+                          <w:rFonts w:ascii="Cambria Math" w:eastAsiaTheme="minorEastAsia" w:hAnsi="Cambria Math"/>
+                        </w:rPr>
+                        <m:t>G</m:t>
+                      </m:r>
+                    </m:e>
+                    <m:sub>
+                      <m:r>
+                        <w:rPr>
+                          <w:rFonts w:ascii="Cambria Math" w:eastAsiaTheme="minorEastAsia" w:hAnsi="Cambria Math"/>
+                        </w:rPr>
+                        <m:t>4</m:t>
+                      </m:r>
+                    </m:sub>
+                  </m:sSub>
+                </m:e>
+              </m:mr>
+            </m:m>
+          </m:e>
+        </m:d>
+      </m:oMath>
+    </w:p>
+    <w:p>
+      <w:pPr>
+        <w:rPr>
+          <w:rFonts w:eastAsiaTheme="minorEastAsia"/>
+        </w:rPr>
+      </w:pPr>
+      <m:oMathPara>
+        <m:oMathParaPr>
+          <m:jc m:val="left"/>
+        </m:oMathParaPr>
+        <m:oMath>
+          <m:r>
+            <m:rPr>
+              <m:sty m:val="bi"/>
+            </m:rPr>
+            <w:rPr>
+              <w:rFonts w:ascii="Cambria Math" w:hAnsi="Cambria Math"/>
+            </w:rPr>
+            <m:t>Y=</m:t>
+          </m:r>
+          <m:d>
+            <m:dPr>
+              <m:begChr m:val="["/>
+              <m:endChr m:val="]"/>
+              <m:ctrlPr>
+                <w:rPr>
+                  <w:rFonts w:ascii="Cambria Math" w:hAnsi="Cambria Math"/>
+                  <w:i/>
+                </w:rPr>
+              </m:ctrlPr>
+            </m:dPr>
+            <m:e>
+              <m:m>
+                <m:mPr>
+                  <m:mcs>
+                    <m:mc>
+                      <m:mcPr>
+                        <m:count m:val="1"/>
+                        <m:mcJc m:val="center"/>
+                      </m:mcPr>
+                    </m:mc>
+                  </m:mcs>
+                  <m:ctrlPr>
+                    <w:rPr>
+                      <w:rFonts w:ascii="Cambria Math" w:hAnsi="Cambria Math"/>
+                      <w:i/>
+                    </w:rPr>
+                  </m:ctrlPr>
+                </m:mPr>
+                <m:mr>
+                  <m:e>
+                    <m:sSub>
+                      <m:sSubPr>
+                        <m:ctrlPr>
+                          <w:rPr>
+                            <w:rFonts w:ascii="Cambria Math" w:hAnsi="Cambria Math"/>
+                            <w:i/>
+                          </w:rPr>
+                        </m:ctrlPr>
+                      </m:sSubPr>
+                      <m:e>
+                        <m:r>
+                          <w:rPr>
+                            <w:rFonts w:ascii="Cambria Math" w:hAnsi="Cambria Math"/>
+                          </w:rPr>
+                          <m:t>y</m:t>
+                        </m:r>
+                      </m:e>
+                      <m:sub>
+                        <m:r>
+                          <w:rPr>
+                            <w:rFonts w:ascii="Cambria Math" w:hAnsi="Cambria Math"/>
+                          </w:rPr>
+                          <m:t>1</m:t>
+                        </m:r>
+                      </m:sub>
+                    </m:sSub>
+                  </m:e>
+                </m:mr>
+                <m:mr>
+                  <m:e>
+                    <m:sSub>
+                      <m:sSubPr>
+                        <m:ctrlPr>
+                          <w:rPr>
+                            <w:rFonts w:ascii="Cambria Math" w:hAnsi="Cambria Math"/>
+                            <w:i/>
+                          </w:rPr>
+                        </m:ctrlPr>
+                      </m:sSubPr>
+                      <m:e>
+                        <m:r>
+                          <w:rPr>
+                            <w:rFonts w:ascii="Cambria Math" w:hAnsi="Cambria Math"/>
+                          </w:rPr>
+                          <m:t>y</m:t>
+                        </m:r>
+                      </m:e>
+                      <m:sub>
+                        <m:r>
+                          <w:rPr>
+                            <w:rFonts w:ascii="Cambria Math" w:hAnsi="Cambria Math"/>
+                          </w:rPr>
+                          <m:t>2</m:t>
+                        </m:r>
+                      </m:sub>
+                    </m:sSub>
+                  </m:e>
+                </m:mr>
+              </m:m>
+            </m:e>
+          </m:d>
+        </m:oMath>
+      </m:oMathPara>
+    </w:p>
+    <w:p>
+      <w:pPr>
+        <w:rPr>
+          <w:rFonts w:eastAsiaTheme="minorEastAsia"/>
+        </w:rPr>
+      </w:pPr>
+      <m:oMathPara>
+        <m:oMathParaPr>
+          <m:jc m:val="left"/>
+        </m:oMathParaPr>
+        <m:oMath>
+          <m:r>
+            <m:rPr>
+              <m:sty m:val="bi"/>
+            </m:rPr>
+            <w:rPr>
+              <w:rFonts w:ascii="Cambria Math" w:hAnsi="Cambria Math"/>
+            </w:rPr>
+            <m:t>U</m:t>
+          </m:r>
+          <m:r>
+            <m:rPr>
+              <m:sty m:val="bi"/>
+            </m:rPr>
+            <w:rPr>
+              <w:rFonts w:ascii="Cambria Math" w:hAnsi="Cambria Math"/>
+            </w:rPr>
+            <m:t>=</m:t>
+          </m:r>
+          <m:d>
+            <m:dPr>
+              <m:begChr m:val="["/>
+              <m:endChr m:val="]"/>
+              <m:ctrlPr>
+                <w:rPr>
+                  <w:rFonts w:ascii="Cambria Math" w:eastAsiaTheme="minorEastAsia" w:hAnsi="Cambria Math"/>
+                  <w:i/>
+                </w:rPr>
+              </m:ctrlPr>
+            </m:dPr>
+            <m:e>
+              <m:m>
+                <m:mPr>
+                  <m:mcs>
+                    <m:mc>
+                      <m:mcPr>
+                        <m:count m:val="1"/>
+                        <m:mcJc m:val="center"/>
+                      </m:mcPr>
+                    </m:mc>
+                  </m:mcs>
+                  <m:ctrlPr>
+                    <w:rPr>
+                      <w:rFonts w:ascii="Cambria Math" w:eastAsiaTheme="minorEastAsia" w:hAnsi="Cambria Math"/>
+                      <w:i/>
+                    </w:rPr>
+                  </m:ctrlPr>
+                </m:mPr>
+                <m:mr>
+                  <m:e>
+                    <m:sSub>
+                      <m:sSubPr>
+                        <m:ctrlPr>
+                          <w:rPr>
+                            <w:rFonts w:ascii="Cambria Math" w:eastAsiaTheme="minorEastAsia" w:hAnsi="Cambria Math"/>
+                            <w:i/>
+                          </w:rPr>
+                        </m:ctrlPr>
+                      </m:sSubPr>
+                      <m:e>
+                        <m:r>
+                          <w:rPr>
+                            <w:rFonts w:ascii="Cambria Math" w:eastAsiaTheme="minorEastAsia" w:hAnsi="Cambria Math"/>
+                          </w:rPr>
+                          <m:t>U</m:t>
+                        </m:r>
+                      </m:e>
+                      <m:sub>
+                        <m:r>
+                          <w:rPr>
+                            <w:rFonts w:ascii="Cambria Math" w:eastAsiaTheme="minorEastAsia" w:hAnsi="Cambria Math"/>
+                          </w:rPr>
+                          <m:t>1</m:t>
+                        </m:r>
+                      </m:sub>
+                    </m:sSub>
+                  </m:e>
+                </m:mr>
+                <m:mr>
+                  <m:e>
+                    <m:sSub>
+                      <m:sSubPr>
+                        <m:ctrlPr>
+                          <w:rPr>
+                            <w:rFonts w:ascii="Cambria Math" w:eastAsiaTheme="minorEastAsia" w:hAnsi="Cambria Math"/>
+                            <w:i/>
+                          </w:rPr>
+                        </m:ctrlPr>
+                      </m:sSubPr>
+                      <m:e>
+                        <m:r>
+                          <w:rPr>
+                            <w:rFonts w:ascii="Cambria Math" w:eastAsiaTheme="minorEastAsia" w:hAnsi="Cambria Math"/>
+                          </w:rPr>
+                          <m:t>U</m:t>
+                        </m:r>
+                      </m:e>
+                      <m:sub>
+                        <m:r>
+                          <w:rPr>
+                            <w:rFonts w:ascii="Cambria Math" w:eastAsiaTheme="minorEastAsia" w:hAnsi="Cambria Math"/>
+                          </w:rPr>
+                          <m:t>2</m:t>
+                        </m:r>
+                      </m:sub>
+                    </m:sSub>
+                  </m:e>
+                </m:mr>
+              </m:m>
+            </m:e>
+          </m:d>
+        </m:oMath>
+      </m:oMathPara>
+    </w:p>
+    <w:p>
+      <w:pPr>
+        <w:rPr>
+          <w:rFonts w:eastAsiaTheme="minorEastAsia"/>
+        </w:rPr>
+      </w:pPr>
+      <m:oMathPara>
+        <m:oMathParaPr>
+          <m:jc m:val="left"/>
+        </m:oMathParaPr>
+        <m:oMath>
+          <m:r>
+            <m:rPr>
+              <m:sty m:val="bi"/>
+            </m:rPr>
+            <w:rPr>
+              <w:rFonts w:ascii="Cambria Math" w:hAnsi="Cambria Math"/>
+            </w:rPr>
+            <m:t>e</m:t>
+          </m:r>
+          <m:r>
+            <m:rPr>
+              <m:sty m:val="bi"/>
+            </m:rPr>
+            <w:rPr>
+              <w:rFonts w:ascii="Cambria Math" w:hAnsi="Cambria Math"/>
+            </w:rPr>
+            <m:t>=</m:t>
+          </m:r>
+          <m:d>
+            <m:dPr>
+              <m:begChr m:val="["/>
+              <m:endChr m:val="]"/>
+              <m:ctrlPr>
+                <w:rPr>
+                  <w:rFonts w:ascii="Cambria Math" w:eastAsiaTheme="minorEastAsia" w:hAnsi="Cambria Math"/>
+                  <w:i/>
+                </w:rPr>
+              </m:ctrlPr>
+            </m:dPr>
+            <m:e>
+              <m:m>
+                <m:mPr>
+                  <m:mcs>
+                    <m:mc>
+                      <m:mcPr>
+                        <m:count m:val="1"/>
+                        <m:mcJc m:val="center"/>
+                      </m:mcPr>
+                    </m:mc>
+                  </m:mcs>
+                  <m:ctrlPr>
+                    <w:rPr>
+                      <w:rFonts w:ascii="Cambria Math" w:eastAsiaTheme="minorEastAsia" w:hAnsi="Cambria Math"/>
+                      <w:i/>
+                    </w:rPr>
+                  </m:ctrlPr>
+                </m:mPr>
+                <m:mr>
+                  <m:e>
+                    <m:r>
+                      <w:rPr>
+                        <w:rFonts w:ascii="Cambria Math" w:eastAsiaTheme="minorEastAsia" w:hAnsi="Cambria Math"/>
+                      </w:rPr>
+                      <m:t>e</m:t>
+                    </m:r>
+                  </m:e>
+                </m:mr>
+                <m:mr>
+                  <m:e>
+                    <m:r>
+                      <w:rPr>
+                        <w:rFonts w:ascii="Cambria Math" w:eastAsiaTheme="minorEastAsia" w:hAnsi="Cambria Math"/>
+                      </w:rPr>
+                      <m:t>e</m:t>
+                    </m:r>
+                  </m:e>
+                </m:mr>
+              </m:m>
+            </m:e>
+          </m:d>
+        </m:oMath>
+      </m:oMathPara>
+    </w:p>
+    <w:p>
+      <w:pPr>
+        <w:rPr>
+          <w:rFonts w:eastAsiaTheme="minorEastAsia"/>
+        </w:rPr>
+      </w:pPr>
+    </w:p>
+    <w:p>
+      <w:pPr>
+        <w:rPr>
+          <w:rFonts w:eastAsiaTheme="minorEastAsia"/>
+        </w:rPr>
+      </w:pPr>
+      <w:r>
+        <w:rPr>
+          <w:rFonts w:eastAsiaTheme="minorEastAsia"/>
+        </w:rPr>
+        <w:t>The noise will treated as white, i.e. with zero mean and a variance of σ</w:t>
+      </w:r>
+      <w:r>
+        <w:rPr>
+          <w:rFonts w:eastAsiaTheme="minorEastAsia"/>
+          <w:vertAlign w:val="superscript"/>
+        </w:rPr>
+        <w:t>2</w:t>
+      </w:r>
+      <w:r>
+        <w:rPr>
+          <w:rFonts w:eastAsiaTheme="minorEastAsia"/>
+        </w:rPr>
+        <w:t xml:space="preserve"> thus this favors the use of the least-square method. </w:t>
+      </w:r>
+      <w:r>
+        <w:rPr>
+          <w:rFonts w:eastAsiaTheme="minorEastAsia"/>
+        </w:rPr>
+        <w:t xml:space="preserve"> </w:t>
       </w:r>
       <w:bookmarkStart w:id="0" w:name="_GoBack"/>
       <w:bookmarkEnd w:id="0"/>
+    </w:p>
+    <w:p>
+      <w:pPr>
+        <w:rPr>
+          <w:rFonts w:eastAsiaTheme="minorEastAsia"/>
+        </w:rPr>
+      </w:pPr>
+      <w:r>
+        <w:rPr>
+          <w:rFonts w:eastAsiaTheme="minorEastAsia"/>
+        </w:rPr>
+        <w:lastRenderedPageBreak/>
+        <w:t xml:space="preserve">The system above can also be modeled using the Laplace domain, but the configuration does not change and one can easily convert </w:t>
+      </w:r>
+      <w:r>
+        <w:rPr>
+          <w:rFonts w:eastAsiaTheme="minorEastAsia"/>
+        </w:rPr>
+        <w:t>the transfer functions to be in the Laplace domain. The parameters are given in terms of the Laplace domain and the z-domain below.</w:t>
+      </w:r>
+    </w:p>
+    <w:p>
+      <w:pPr>
+        <w:rPr>
+          <w:rFonts w:eastAsiaTheme="minorEastAsia"/>
+        </w:rPr>
+      </w:pPr>
+    </w:p>
+    <w:tbl>
+      <w:tblPr>
+        <w:tblStyle w:val="TableGrid"/>
+        <w:tblW w:w="0" w:type="auto"/>
+        <w:tblLook w:val="04A0" w:firstRow="1" w:lastRow="0" w:firstColumn="1" w:lastColumn="0" w:noHBand="0" w:noVBand="1"/>
+      </w:tblPr>
+      <w:tblGrid>
+        <w:gridCol w:w="2337"/>
+        <w:gridCol w:w="2337"/>
+        <w:gridCol w:w="2338"/>
+      </w:tblGrid>
+      <w:tr>
+        <w:tc>
+          <w:tcPr>
+            <w:tcW w:w="2337" w:type="dxa"/>
+          </w:tcPr>
+          <w:p>
+            <w:pPr>
+              <w:rPr>
+                <w:rFonts w:eastAsiaTheme="minorEastAsia"/>
+                <w:b/>
+              </w:rPr>
+            </w:pPr>
+            <m:oMathPara>
+              <m:oMath>
+                <m:sSub>
+                  <m:sSubPr>
+                    <m:ctrlPr>
+                      <w:rPr>
+                        <w:rFonts w:ascii="Cambria Math" w:eastAsiaTheme="minorEastAsia" w:hAnsi="Cambria Math"/>
+                        <w:b/>
+                        <w:i/>
+                      </w:rPr>
+                    </m:ctrlPr>
+                  </m:sSubPr>
+                  <m:e>
+                    <m:r>
+                      <m:rPr>
+                        <m:sty m:val="bi"/>
+                      </m:rPr>
+                      <w:rPr>
+                        <w:rFonts w:ascii="Cambria Math" w:eastAsiaTheme="minorEastAsia" w:hAnsi="Cambria Math"/>
+                      </w:rPr>
+                      <m:t>G</m:t>
+                    </m:r>
+                  </m:e>
+                  <m:sub>
+                    <m:r>
+                      <m:rPr>
+                        <m:sty m:val="bi"/>
+                      </m:rPr>
+                      <w:rPr>
+                        <w:rFonts w:ascii="Cambria Math" w:eastAsiaTheme="minorEastAsia" w:hAnsi="Cambria Math"/>
+                      </w:rPr>
+                      <m:t>i</m:t>
+                    </m:r>
+                  </m:sub>
+                </m:sSub>
+                <m:d>
+                  <m:dPr>
+                    <m:ctrlPr>
+                      <w:rPr>
+                        <w:rFonts w:ascii="Cambria Math" w:eastAsiaTheme="minorEastAsia" w:hAnsi="Cambria Math"/>
+                        <w:b/>
+                        <w:i/>
+                      </w:rPr>
+                    </m:ctrlPr>
+                  </m:dPr>
+                  <m:e>
+                    <m:r>
+                      <m:rPr>
+                        <m:sty m:val="bi"/>
+                      </m:rPr>
+                      <w:rPr>
+                        <w:rFonts w:ascii="Cambria Math" w:eastAsiaTheme="minorEastAsia" w:hAnsi="Cambria Math"/>
+                      </w:rPr>
+                      <m:t>s</m:t>
+                    </m:r>
+                  </m:e>
+                </m:d>
+                <m:r>
+                  <m:rPr>
+                    <m:sty m:val="bi"/>
+                  </m:rPr>
+                  <w:rPr>
+                    <w:rFonts w:ascii="Cambria Math" w:eastAsiaTheme="minorEastAsia" w:hAnsi="Cambria Math"/>
+                  </w:rPr>
+                  <m:t>=</m:t>
+                </m:r>
+                <m:f>
+                  <m:fPr>
+                    <m:ctrlPr>
+                      <w:rPr>
+                        <w:rFonts w:ascii="Cambria Math" w:eastAsiaTheme="minorEastAsia" w:hAnsi="Cambria Math"/>
+                        <w:b/>
+                        <w:i/>
+                      </w:rPr>
+                    </m:ctrlPr>
+                  </m:fPr>
+                  <m:num>
+                    <m:r>
+                      <m:rPr>
+                        <m:sty m:val="bi"/>
+                      </m:rPr>
+                      <w:rPr>
+                        <w:rFonts w:ascii="Cambria Math" w:eastAsiaTheme="minorEastAsia" w:hAnsi="Cambria Math"/>
+                      </w:rPr>
+                      <m:t>K</m:t>
+                    </m:r>
+                  </m:num>
+                  <m:den>
+                    <m:r>
+                      <m:rPr>
+                        <m:sty m:val="bi"/>
+                      </m:rPr>
+                      <w:rPr>
+                        <w:rFonts w:ascii="Cambria Math" w:eastAsiaTheme="minorEastAsia" w:hAnsi="Cambria Math"/>
+                      </w:rPr>
+                      <m:t>τs+1</m:t>
+                    </m:r>
+                  </m:den>
+                </m:f>
+              </m:oMath>
+            </m:oMathPara>
+          </w:p>
+        </w:tc>
+        <w:tc>
+          <w:tcPr>
+            <w:tcW w:w="2337" w:type="dxa"/>
+          </w:tcPr>
+          <w:p>
+            <w:pPr>
+              <w:jc w:val="center"/>
+              <w:rPr>
+                <w:rFonts w:eastAsiaTheme="minorEastAsia"/>
+                <w:b/>
+              </w:rPr>
+            </w:pPr>
+            <w:r>
+              <w:rPr>
+                <w:rFonts w:eastAsiaTheme="minorEastAsia"/>
+                <w:b/>
+              </w:rPr>
+              <w:t>τ</w:t>
+            </w:r>
+          </w:p>
+        </w:tc>
+        <w:tc>
+          <w:tcPr>
+            <w:tcW w:w="2338" w:type="dxa"/>
+          </w:tcPr>
+          <w:p>
+            <w:pPr>
+              <w:jc w:val="center"/>
+              <w:rPr>
+                <w:rFonts w:eastAsiaTheme="minorEastAsia"/>
+                <w:b/>
+              </w:rPr>
+            </w:pPr>
+            <w:r>
+              <w:rPr>
+                <w:rFonts w:eastAsiaTheme="minorEastAsia"/>
+                <w:b/>
+              </w:rPr>
+              <w:t>K</w:t>
+            </w:r>
+          </w:p>
+        </w:tc>
+      </w:tr>
+      <w:tr>
+        <w:tc>
+          <w:tcPr>
+            <w:tcW w:w="2337" w:type="dxa"/>
+          </w:tcPr>
+          <w:p>
+            <w:pPr>
+              <w:rPr>
+                <w:rFonts w:eastAsiaTheme="minorEastAsia"/>
+                <w:vertAlign w:val="subscript"/>
+              </w:rPr>
+            </w:pPr>
+            <w:r>
+              <w:rPr>
+                <w:rFonts w:eastAsiaTheme="minorEastAsia"/>
+              </w:rPr>
+              <w:t>G</w:t>
+            </w:r>
+            <w:r>
+              <w:rPr>
+                <w:rFonts w:eastAsiaTheme="minorEastAsia"/>
+                <w:vertAlign w:val="subscript"/>
+              </w:rPr>
+              <w:t>1</w:t>
+            </w:r>
+          </w:p>
+        </w:tc>
+        <w:tc>
+          <w:tcPr>
+            <w:tcW w:w="2337" w:type="dxa"/>
+          </w:tcPr>
+          <w:p>
+            <w:pPr>
+              <w:jc w:val="center"/>
+              <w:rPr>
+                <w:rFonts w:eastAsiaTheme="minorEastAsia"/>
+              </w:rPr>
+            </w:pPr>
+            <w:r>
+              <w:rPr>
+                <w:rFonts w:eastAsiaTheme="minorEastAsia"/>
+              </w:rPr>
+              <w:t>1</w:t>
+            </w:r>
+          </w:p>
+        </w:tc>
+        <w:tc>
+          <w:tcPr>
+            <w:tcW w:w="2338" w:type="dxa"/>
+          </w:tcPr>
+          <w:p>
+            <w:pPr>
+              <w:jc w:val="center"/>
+              <w:rPr>
+                <w:rFonts w:eastAsiaTheme="minorEastAsia"/>
+              </w:rPr>
+            </w:pPr>
+            <w:r>
+              <w:rPr>
+                <w:rFonts w:eastAsiaTheme="minorEastAsia"/>
+              </w:rPr>
+              <w:t>1</w:t>
+            </w:r>
+          </w:p>
+        </w:tc>
+      </w:tr>
+      <w:tr>
+        <w:tc>
+          <w:tcPr>
+            <w:tcW w:w="2337" w:type="dxa"/>
+          </w:tcPr>
+          <w:p>
+            <w:pPr>
+              <w:rPr>
+                <w:rFonts w:eastAsiaTheme="minorEastAsia"/>
+                <w:vertAlign w:val="subscript"/>
+              </w:rPr>
+            </w:pPr>
+            <w:r>
+              <w:rPr>
+                <w:rFonts w:eastAsiaTheme="minorEastAsia"/>
+              </w:rPr>
+              <w:t>G</w:t>
+            </w:r>
+            <w:r>
+              <w:rPr>
+                <w:rFonts w:eastAsiaTheme="minorEastAsia"/>
+                <w:vertAlign w:val="subscript"/>
+              </w:rPr>
+              <w:t>2</w:t>
+            </w:r>
+          </w:p>
+        </w:tc>
+        <w:tc>
+          <w:tcPr>
+            <w:tcW w:w="2337" w:type="dxa"/>
+          </w:tcPr>
+          <w:p>
+            <w:pPr>
+              <w:jc w:val="center"/>
+              <w:rPr>
+                <w:rFonts w:eastAsiaTheme="minorEastAsia"/>
+              </w:rPr>
+            </w:pPr>
+            <w:r>
+              <w:rPr>
+                <w:rFonts w:eastAsiaTheme="minorEastAsia"/>
+              </w:rPr>
+              <w:t>5</w:t>
+            </w:r>
+          </w:p>
+        </w:tc>
+        <w:tc>
+          <w:tcPr>
+            <w:tcW w:w="2338" w:type="dxa"/>
+          </w:tcPr>
+          <w:p>
+            <w:pPr>
+              <w:jc w:val="center"/>
+              <w:rPr>
+                <w:rFonts w:eastAsiaTheme="minorEastAsia"/>
+              </w:rPr>
+            </w:pPr>
+            <w:r>
+              <w:rPr>
+                <w:rFonts w:eastAsiaTheme="minorEastAsia"/>
+              </w:rPr>
+              <w:t>0.5</w:t>
+            </w:r>
+          </w:p>
+        </w:tc>
+      </w:tr>
+      <w:tr>
+        <w:tc>
+          <w:tcPr>
+            <w:tcW w:w="2337" w:type="dxa"/>
+          </w:tcPr>
+          <w:p>
+            <w:pPr>
+              <w:rPr>
+                <w:rFonts w:eastAsiaTheme="minorEastAsia"/>
+                <w:vertAlign w:val="subscript"/>
+              </w:rPr>
+            </w:pPr>
+            <w:r>
+              <w:rPr>
+                <w:rFonts w:eastAsiaTheme="minorEastAsia"/>
+              </w:rPr>
+              <w:t>G</w:t>
+            </w:r>
+            <w:r>
+              <w:rPr>
+                <w:rFonts w:eastAsiaTheme="minorEastAsia"/>
+                <w:vertAlign w:val="subscript"/>
+              </w:rPr>
+              <w:t>3</w:t>
+            </w:r>
+          </w:p>
+        </w:tc>
+        <w:tc>
+          <w:tcPr>
+            <w:tcW w:w="2337" w:type="dxa"/>
+          </w:tcPr>
+          <w:p>
+            <w:pPr>
+              <w:jc w:val="center"/>
+              <w:rPr>
+                <w:rFonts w:eastAsiaTheme="minorEastAsia"/>
+              </w:rPr>
+            </w:pPr>
+            <w:r>
+              <w:rPr>
+                <w:rFonts w:eastAsiaTheme="minorEastAsia"/>
+              </w:rPr>
+              <w:t>6</w:t>
+            </w:r>
+          </w:p>
+        </w:tc>
+        <w:tc>
+          <w:tcPr>
+            <w:tcW w:w="2338" w:type="dxa"/>
+          </w:tcPr>
+          <w:p>
+            <w:pPr>
+              <w:jc w:val="center"/>
+              <w:rPr>
+                <w:rFonts w:eastAsiaTheme="minorEastAsia"/>
+              </w:rPr>
+            </w:pPr>
+            <w:r>
+              <w:rPr>
+                <w:rFonts w:eastAsiaTheme="minorEastAsia"/>
+              </w:rPr>
+              <w:t>0.2</w:t>
+            </w:r>
+          </w:p>
+        </w:tc>
+      </w:tr>
+      <w:tr>
+        <w:tc>
+          <w:tcPr>
+            <w:tcW w:w="2337" w:type="dxa"/>
+          </w:tcPr>
+          <w:p>
+            <w:pPr>
+              <w:rPr>
+                <w:rFonts w:eastAsiaTheme="minorEastAsia"/>
+              </w:rPr>
+            </w:pPr>
+            <w:r>
+              <w:rPr>
+                <w:rFonts w:eastAsiaTheme="minorEastAsia"/>
+              </w:rPr>
+              <w:t>G</w:t>
+            </w:r>
+            <w:r>
+              <w:rPr>
+                <w:rFonts w:eastAsiaTheme="minorEastAsia"/>
+                <w:vertAlign w:val="subscript"/>
+              </w:rPr>
+              <w:t>4</w:t>
+            </w:r>
+          </w:p>
+        </w:tc>
+        <w:tc>
+          <w:tcPr>
+            <w:tcW w:w="2337" w:type="dxa"/>
+          </w:tcPr>
+          <w:p>
+            <w:pPr>
+              <w:jc w:val="center"/>
+              <w:rPr>
+                <w:rFonts w:eastAsiaTheme="minorEastAsia"/>
+              </w:rPr>
+            </w:pPr>
+            <w:r>
+              <w:rPr>
+                <w:rFonts w:eastAsiaTheme="minorEastAsia"/>
+              </w:rPr>
+              <w:t>2</w:t>
+            </w:r>
+          </w:p>
+        </w:tc>
+        <w:tc>
+          <w:tcPr>
+            <w:tcW w:w="2338" w:type="dxa"/>
+          </w:tcPr>
+          <w:p>
+            <w:pPr>
+              <w:jc w:val="center"/>
+              <w:rPr>
+                <w:rFonts w:eastAsiaTheme="minorEastAsia"/>
+              </w:rPr>
+            </w:pPr>
+            <w:r>
+              <w:rPr>
+                <w:rFonts w:eastAsiaTheme="minorEastAsia"/>
+              </w:rPr>
+              <w:t>1</w:t>
+            </w:r>
+          </w:p>
+        </w:tc>
+      </w:tr>
+      <w:tr>
+        <w:tc>
+          <w:tcPr>
+            <w:tcW w:w="2337" w:type="dxa"/>
+          </w:tcPr>
+          <w:p>
+            <w:pPr>
+              <w:rPr>
+                <w:rFonts w:eastAsiaTheme="minorEastAsia"/>
+                <w:b/>
+              </w:rPr>
+            </w:pPr>
+            <m:oMathPara>
+              <m:oMath>
+                <m:sSub>
+                  <m:sSubPr>
+                    <m:ctrlPr>
+                      <w:rPr>
+                        <w:rFonts w:ascii="Cambria Math" w:eastAsiaTheme="minorEastAsia" w:hAnsi="Cambria Math"/>
+                        <w:b/>
+                        <w:i/>
+                      </w:rPr>
+                    </m:ctrlPr>
+                  </m:sSubPr>
+                  <m:e>
+                    <m:r>
+                      <m:rPr>
+                        <m:sty m:val="bi"/>
+                      </m:rPr>
+                      <w:rPr>
+                        <w:rFonts w:ascii="Cambria Math" w:eastAsiaTheme="minorEastAsia" w:hAnsi="Cambria Math"/>
+                      </w:rPr>
+                      <m:t>G</m:t>
+                    </m:r>
+                  </m:e>
+                  <m:sub>
+                    <m:r>
+                      <m:rPr>
+                        <m:sty m:val="bi"/>
+                      </m:rPr>
+                      <w:rPr>
+                        <w:rFonts w:ascii="Cambria Math" w:eastAsiaTheme="minorEastAsia" w:hAnsi="Cambria Math"/>
+                      </w:rPr>
+                      <m:t>i</m:t>
+                    </m:r>
+                  </m:sub>
+                </m:sSub>
+                <m:d>
+                  <m:dPr>
+                    <m:ctrlPr>
+                      <w:rPr>
+                        <w:rFonts w:ascii="Cambria Math" w:eastAsiaTheme="minorEastAsia" w:hAnsi="Cambria Math"/>
+                        <w:b/>
+                        <w:i/>
+                      </w:rPr>
+                    </m:ctrlPr>
+                  </m:dPr>
+                  <m:e>
+                    <m:sSup>
+                      <m:sSupPr>
+                        <m:ctrlPr>
+                          <w:rPr>
+                            <w:rFonts w:ascii="Cambria Math" w:eastAsiaTheme="minorEastAsia" w:hAnsi="Cambria Math"/>
+                            <w:b/>
+                            <w:i/>
+                          </w:rPr>
+                        </m:ctrlPr>
+                      </m:sSupPr>
+                      <m:e>
+                        <m:r>
+                          <m:rPr>
+                            <m:sty m:val="bi"/>
+                          </m:rPr>
+                          <w:rPr>
+                            <w:rFonts w:ascii="Cambria Math" w:eastAsiaTheme="minorEastAsia" w:hAnsi="Cambria Math"/>
+                          </w:rPr>
+                          <m:t>z</m:t>
+                        </m:r>
+                      </m:e>
+                      <m:sup>
+                        <m:r>
+                          <m:rPr>
+                            <m:sty m:val="bi"/>
+                          </m:rPr>
+                          <w:rPr>
+                            <w:rFonts w:ascii="Cambria Math" w:eastAsiaTheme="minorEastAsia" w:hAnsi="Cambria Math"/>
+                          </w:rPr>
+                          <m:t>-1</m:t>
+                        </m:r>
+                      </m:sup>
+                    </m:sSup>
+                  </m:e>
+                </m:d>
+                <m:r>
+                  <m:rPr>
+                    <m:sty m:val="bi"/>
+                  </m:rPr>
+                  <w:rPr>
+                    <w:rFonts w:ascii="Cambria Math" w:eastAsiaTheme="minorEastAsia" w:hAnsi="Cambria Math"/>
+                  </w:rPr>
+                  <m:t>=</m:t>
+                </m:r>
+                <m:f>
+                  <m:fPr>
+                    <m:ctrlPr>
+                      <w:rPr>
+                        <w:rFonts w:ascii="Cambria Math" w:eastAsiaTheme="minorEastAsia" w:hAnsi="Cambria Math"/>
+                        <w:b/>
+                        <w:i/>
+                      </w:rPr>
+                    </m:ctrlPr>
+                  </m:fPr>
+                  <m:num>
+                    <m:r>
+                      <m:rPr>
+                        <m:sty m:val="bi"/>
+                      </m:rPr>
+                      <w:rPr>
+                        <w:rFonts w:ascii="Cambria Math" w:eastAsiaTheme="minorEastAsia" w:hAnsi="Cambria Math"/>
+                      </w:rPr>
+                      <m:t>a</m:t>
+                    </m:r>
+                    <m:sSup>
+                      <m:sSupPr>
+                        <m:ctrlPr>
+                          <w:rPr>
+                            <w:rFonts w:ascii="Cambria Math" w:eastAsiaTheme="minorEastAsia" w:hAnsi="Cambria Math"/>
+                            <w:b/>
+                            <w:i/>
+                          </w:rPr>
+                        </m:ctrlPr>
+                      </m:sSupPr>
+                      <m:e>
+                        <m:r>
+                          <m:rPr>
+                            <m:sty m:val="bi"/>
+                          </m:rPr>
+                          <w:rPr>
+                            <w:rFonts w:ascii="Cambria Math" w:eastAsiaTheme="minorEastAsia" w:hAnsi="Cambria Math"/>
+                          </w:rPr>
+                          <m:t>z</m:t>
+                        </m:r>
+                      </m:e>
+                      <m:sup>
+                        <m:r>
+                          <m:rPr>
+                            <m:sty m:val="bi"/>
+                          </m:rPr>
+                          <w:rPr>
+                            <w:rFonts w:ascii="Cambria Math" w:eastAsiaTheme="minorEastAsia" w:hAnsi="Cambria Math"/>
+                          </w:rPr>
+                          <m:t>-1</m:t>
+                        </m:r>
+                      </m:sup>
+                    </m:sSup>
+                  </m:num>
+                  <m:den>
+                    <m:r>
+                      <m:rPr>
+                        <m:sty m:val="bi"/>
+                      </m:rPr>
+                      <w:rPr>
+                        <w:rFonts w:ascii="Cambria Math" w:eastAsiaTheme="minorEastAsia" w:hAnsi="Cambria Math"/>
+                      </w:rPr>
+                      <m:t>1-b</m:t>
+                    </m:r>
+                    <m:sSup>
+                      <m:sSupPr>
+                        <m:ctrlPr>
+                          <w:rPr>
+                            <w:rFonts w:ascii="Cambria Math" w:eastAsiaTheme="minorEastAsia" w:hAnsi="Cambria Math"/>
+                            <w:b/>
+                            <w:i/>
+                          </w:rPr>
+                        </m:ctrlPr>
+                      </m:sSupPr>
+                      <m:e>
+                        <m:r>
+                          <m:rPr>
+                            <m:sty m:val="bi"/>
+                          </m:rPr>
+                          <w:rPr>
+                            <w:rFonts w:ascii="Cambria Math" w:eastAsiaTheme="minorEastAsia" w:hAnsi="Cambria Math"/>
+                          </w:rPr>
+                          <m:t>z</m:t>
+                        </m:r>
+                      </m:e>
+                      <m:sup>
+                        <m:r>
+                          <m:rPr>
+                            <m:sty m:val="bi"/>
+                          </m:rPr>
+                          <w:rPr>
+                            <w:rFonts w:ascii="Cambria Math" w:eastAsiaTheme="minorEastAsia" w:hAnsi="Cambria Math"/>
+                          </w:rPr>
+                          <m:t>-1</m:t>
+                        </m:r>
+                      </m:sup>
+                    </m:sSup>
+                  </m:den>
+                </m:f>
+              </m:oMath>
+            </m:oMathPara>
+          </w:p>
+        </w:tc>
+        <w:tc>
+          <w:tcPr>
+            <w:tcW w:w="2337" w:type="dxa"/>
+          </w:tcPr>
+          <w:p>
+            <w:pPr>
+              <w:jc w:val="center"/>
+              <w:rPr>
+                <w:rFonts w:eastAsiaTheme="minorEastAsia"/>
+                <w:b/>
+              </w:rPr>
+            </w:pPr>
+            <w:r>
+              <w:rPr>
+                <w:rFonts w:eastAsiaTheme="minorEastAsia"/>
+                <w:b/>
+              </w:rPr>
+              <w:t>a</w:t>
+            </w:r>
+          </w:p>
+        </w:tc>
+        <w:tc>
+          <w:tcPr>
+            <w:tcW w:w="2338" w:type="dxa"/>
+          </w:tcPr>
+          <w:p>
+            <w:pPr>
+              <w:jc w:val="center"/>
+              <w:rPr>
+                <w:rFonts w:eastAsiaTheme="minorEastAsia"/>
+                <w:b/>
+              </w:rPr>
+            </w:pPr>
+            <w:r>
+              <w:rPr>
+                <w:rFonts w:eastAsiaTheme="minorEastAsia"/>
+                <w:b/>
+              </w:rPr>
+              <w:t>b</w:t>
+            </w:r>
+          </w:p>
+        </w:tc>
+      </w:tr>
+      <w:tr>
+        <w:tc>
+          <w:tcPr>
+            <w:tcW w:w="2337" w:type="dxa"/>
+          </w:tcPr>
+          <w:p>
+            <w:pPr>
+              <w:rPr>
+                <w:rFonts w:eastAsiaTheme="minorEastAsia"/>
+                <w:vertAlign w:val="subscript"/>
+              </w:rPr>
+            </w:pPr>
+            <w:r>
+              <w:rPr>
+                <w:rFonts w:eastAsiaTheme="minorEastAsia"/>
+              </w:rPr>
+              <w:t>G</w:t>
+            </w:r>
+            <w:r>
+              <w:rPr>
+                <w:rFonts w:eastAsiaTheme="minorEastAsia"/>
+                <w:vertAlign w:val="subscript"/>
+              </w:rPr>
+              <w:t>1</w:t>
+            </w:r>
+          </w:p>
+        </w:tc>
+        <w:tc>
+          <w:tcPr>
+            <w:tcW w:w="2337" w:type="dxa"/>
+          </w:tcPr>
+          <w:p>
+            <w:pPr>
+              <w:jc w:val="center"/>
+              <w:rPr>
+                <w:rFonts w:eastAsiaTheme="minorEastAsia"/>
+              </w:rPr>
+            </w:pPr>
+            <w:r>
+              <w:rPr>
+                <w:rFonts w:eastAsiaTheme="minorEastAsia"/>
+              </w:rPr>
+              <w:t>0.632</w:t>
+            </w:r>
+            <w:r>
+              <w:rPr>
+                <w:rFonts w:eastAsiaTheme="minorEastAsia"/>
+              </w:rPr>
+              <w:t>1</w:t>
+            </w:r>
+          </w:p>
+        </w:tc>
+        <w:tc>
+          <w:tcPr>
+            <w:tcW w:w="2338" w:type="dxa"/>
+          </w:tcPr>
+          <w:p>
+            <w:pPr>
+              <w:jc w:val="center"/>
+              <w:rPr>
+                <w:rFonts w:eastAsiaTheme="minorEastAsia"/>
+              </w:rPr>
+            </w:pPr>
+            <w:r>
+              <w:rPr>
+                <w:rFonts w:eastAsiaTheme="minorEastAsia"/>
+              </w:rPr>
+              <w:t>0.3679</w:t>
+            </w:r>
+          </w:p>
+        </w:tc>
+      </w:tr>
+      <w:tr>
+        <w:tc>
+          <w:tcPr>
+            <w:tcW w:w="2337" w:type="dxa"/>
+          </w:tcPr>
+          <w:p>
+            <w:pPr>
+              <w:rPr>
+                <w:rFonts w:eastAsiaTheme="minorEastAsia"/>
+                <w:vertAlign w:val="subscript"/>
+              </w:rPr>
+            </w:pPr>
+            <w:r>
+              <w:rPr>
+                <w:rFonts w:eastAsiaTheme="minorEastAsia"/>
+              </w:rPr>
+              <w:t>G</w:t>
+            </w:r>
+            <w:r>
+              <w:rPr>
+                <w:rFonts w:eastAsiaTheme="minorEastAsia"/>
+                <w:vertAlign w:val="subscript"/>
+              </w:rPr>
+              <w:t>2</w:t>
+            </w:r>
+          </w:p>
+        </w:tc>
+        <w:tc>
+          <w:tcPr>
+            <w:tcW w:w="2337" w:type="dxa"/>
+          </w:tcPr>
+          <w:p>
+            <w:pPr>
+              <w:jc w:val="center"/>
+              <w:rPr>
+                <w:rFonts w:eastAsiaTheme="minorEastAsia"/>
+              </w:rPr>
+            </w:pPr>
+            <w:r>
+              <w:rPr>
+                <w:rFonts w:eastAsiaTheme="minorEastAsia"/>
+              </w:rPr>
+              <w:t>0.0907</w:t>
+            </w:r>
+          </w:p>
+        </w:tc>
+        <w:tc>
+          <w:tcPr>
+            <w:tcW w:w="2338" w:type="dxa"/>
+          </w:tcPr>
+          <w:p>
+            <w:pPr>
+              <w:jc w:val="center"/>
+              <w:rPr>
+                <w:rFonts w:eastAsiaTheme="minorEastAsia"/>
+              </w:rPr>
+            </w:pPr>
+            <w:r>
+              <w:rPr>
+                <w:rFonts w:eastAsiaTheme="minorEastAsia"/>
+              </w:rPr>
+              <w:t>0.8187</w:t>
+            </w:r>
+          </w:p>
+        </w:tc>
+      </w:tr>
+      <w:tr>
+        <w:tc>
+          <w:tcPr>
+            <w:tcW w:w="2337" w:type="dxa"/>
+          </w:tcPr>
+          <w:p>
+            <w:pPr>
+              <w:rPr>
+                <w:rFonts w:eastAsiaTheme="minorEastAsia"/>
+                <w:vertAlign w:val="subscript"/>
+              </w:rPr>
+            </w:pPr>
+            <w:r>
+              <w:rPr>
+                <w:rFonts w:eastAsiaTheme="minorEastAsia"/>
+              </w:rPr>
+              <w:t>G</w:t>
+            </w:r>
+            <w:r>
+              <w:rPr>
+                <w:rFonts w:eastAsiaTheme="minorEastAsia"/>
+                <w:vertAlign w:val="subscript"/>
+              </w:rPr>
+              <w:t>3</w:t>
+            </w:r>
+          </w:p>
+        </w:tc>
+        <w:tc>
+          <w:tcPr>
+            <w:tcW w:w="2337" w:type="dxa"/>
+          </w:tcPr>
+          <w:p>
+            <w:pPr>
+              <w:jc w:val="center"/>
+              <w:rPr>
+                <w:rFonts w:eastAsiaTheme="minorEastAsia"/>
+              </w:rPr>
+            </w:pPr>
+            <w:r>
+              <w:rPr>
+                <w:rFonts w:eastAsiaTheme="minorEastAsia"/>
+              </w:rPr>
+              <w:t>0.0307</w:t>
+            </w:r>
+          </w:p>
+        </w:tc>
+        <w:tc>
+          <w:tcPr>
+            <w:tcW w:w="2338" w:type="dxa"/>
+          </w:tcPr>
+          <w:p>
+            <w:pPr>
+              <w:jc w:val="center"/>
+              <w:rPr>
+                <w:rFonts w:eastAsiaTheme="minorEastAsia"/>
+              </w:rPr>
+            </w:pPr>
+            <w:r>
+              <w:rPr>
+                <w:rFonts w:eastAsiaTheme="minorEastAsia"/>
+              </w:rPr>
+              <w:t>0.8465</w:t>
+            </w:r>
+          </w:p>
+        </w:tc>
+      </w:tr>
+      <w:tr>
+        <w:tc>
+          <w:tcPr>
+            <w:tcW w:w="2337" w:type="dxa"/>
+          </w:tcPr>
+          <w:p>
+            <w:pPr>
+              <w:rPr>
+                <w:rFonts w:eastAsiaTheme="minorEastAsia"/>
+              </w:rPr>
+            </w:pPr>
+            <w:r>
+              <w:rPr>
+                <w:rFonts w:eastAsiaTheme="minorEastAsia"/>
+              </w:rPr>
+              <w:t>G</w:t>
+            </w:r>
+            <w:r>
+              <w:rPr>
+                <w:rFonts w:eastAsiaTheme="minorEastAsia"/>
+                <w:vertAlign w:val="subscript"/>
+              </w:rPr>
+              <w:t>4</w:t>
+            </w:r>
+          </w:p>
+        </w:tc>
+        <w:tc>
+          <w:tcPr>
+            <w:tcW w:w="2337" w:type="dxa"/>
+          </w:tcPr>
+          <w:p>
+            <w:pPr>
+              <w:jc w:val="center"/>
+              <w:rPr>
+                <w:rFonts w:eastAsiaTheme="minorEastAsia"/>
+              </w:rPr>
+            </w:pPr>
+            <w:r>
+              <w:rPr>
+                <w:rFonts w:eastAsiaTheme="minorEastAsia"/>
+              </w:rPr>
+              <w:t>0.3935</w:t>
+            </w:r>
+          </w:p>
+        </w:tc>
+        <w:tc>
+          <w:tcPr>
+            <w:tcW w:w="2338" w:type="dxa"/>
+          </w:tcPr>
+          <w:p>
+            <w:pPr>
+              <w:jc w:val="center"/>
+              <w:rPr>
+                <w:rFonts w:eastAsiaTheme="minorEastAsia"/>
+              </w:rPr>
+            </w:pPr>
+            <w:r>
+              <w:rPr>
+                <w:rFonts w:eastAsiaTheme="minorEastAsia"/>
+              </w:rPr>
+              <w:t>0.6065</w:t>
+            </w:r>
+          </w:p>
+        </w:tc>
+      </w:tr>
+    </w:tbl>
+    <w:p>
+      <w:pPr>
+        <w:rPr>
+          <w:rFonts w:eastAsiaTheme="minorEastAsia"/>
+        </w:rPr>
+      </w:pPr>
+    </w:p>
+    <w:p>
+      <w:pPr>
+        <w:rPr>
+          <w:rFonts w:eastAsiaTheme="minorEastAsia"/>
+        </w:rPr>
+      </w:pPr>
     </w:p>
     <w:p/>
     <w:sectPr>
@@ -4745,6 +6863,25 @@
       <w:contextualSpacing/>
     </w:pPr>
   </w:style>
+  <w:style w:type="table" w:styleId="TableGrid">
+    <w:name w:val="Table Grid"/>
+    <w:basedOn w:val="TableNormal"/>
+    <w:uiPriority w:val="39"/>
+    <w:rsid w:val="00CB68D2"/>
+    <w:pPr>
+      <w:spacing w:after="0" w:line="240" w:lineRule="auto"/>
+    </w:pPr>
+    <w:tblPr>
+      <w:tblBorders>
+        <w:top w:val="single" w:sz="4" w:space="0" w:color="auto"/>
+        <w:left w:val="single" w:sz="4" w:space="0" w:color="auto"/>
+        <w:bottom w:val="single" w:sz="4" w:space="0" w:color="auto"/>
+        <w:right w:val="single" w:sz="4" w:space="0" w:color="auto"/>
+        <w:insideH w:val="single" w:sz="4" w:space="0" w:color="auto"/>
+        <w:insideV w:val="single" w:sz="4" w:space="0" w:color="auto"/>
+      </w:tblBorders>
+    </w:tblPr>
+  </w:style>
 </w:styles>
 </file>
 

</xml_diff>